<commit_message>
add the feature identification step; change the terms to partial/full inside; change the term of areal features
</commit_message>
<xml_diff>
--- a/Doc/scripts.docx
+++ b/Doc/scripts.docx
@@ -1,6 +1,6 @@
 
 <file path=word/document.xml><?xml version="1.0" encoding="utf-8"?>
-<w:document xmlns:wpc="http://schemas.microsoft.com/office/word/2010/wordprocessingCanvas" xmlns:mc="http://schemas.openxmlformats.org/markup-compatibility/2006" xmlns:o="urn:schemas-microsoft-com:office:office" xmlns:r="http://schemas.openxmlformats.org/officeDocument/2006/relationships" xmlns:m="http://schemas.openxmlformats.org/officeDocument/2006/math" xmlns:v="urn:schemas-microsoft-com:vml" xmlns:wp14="http://schemas.microsoft.com/office/word/2010/wordprocessingDrawing" xmlns:wp="http://schemas.openxmlformats.org/drawingml/2006/wordprocessingDrawing" xmlns:w10="urn:schemas-microsoft-com:office:word" xmlns:w="http://schemas.openxmlformats.org/wordprocessingml/2006/main" xmlns:w14="http://schemas.microsoft.com/office/word/2010/wordml" xmlns:wpg="http://schemas.microsoft.com/office/word/2010/wordprocessingGroup" xmlns:wpi="http://schemas.microsoft.com/office/word/2010/wordprocessingInk" xmlns:wne="http://schemas.microsoft.com/office/word/2006/wordml" xmlns:wps="http://schemas.microsoft.com/office/word/2010/wordprocessingShape" mc:Ignorable="w14 wp14">
+<w:document xmlns:wpc="http://schemas.microsoft.com/office/word/2010/wordprocessingCanvas" xmlns:mo="http://schemas.microsoft.com/office/mac/office/2008/main" xmlns:mc="http://schemas.openxmlformats.org/markup-compatibility/2006" xmlns:mv="urn:schemas-microsoft-com:mac:vml" xmlns:o="urn:schemas-microsoft-com:office:office" xmlns:r="http://schemas.openxmlformats.org/officeDocument/2006/relationships" xmlns:m="http://schemas.openxmlformats.org/officeDocument/2006/math" xmlns:v="urn:schemas-microsoft-com:vml" xmlns:wp14="http://schemas.microsoft.com/office/word/2010/wordprocessingDrawing" xmlns:wp="http://schemas.openxmlformats.org/drawingml/2006/wordprocessingDrawing" xmlns:w10="urn:schemas-microsoft-com:office:word" xmlns:w="http://schemas.openxmlformats.org/wordprocessingml/2006/main" xmlns:w14="http://schemas.microsoft.com/office/word/2010/wordml" xmlns:wpg="http://schemas.microsoft.com/office/word/2010/wordprocessingGroup" xmlns:wpi="http://schemas.microsoft.com/office/word/2010/wordprocessingInk" xmlns:wne="http://schemas.microsoft.com/office/word/2006/wordml" xmlns:wps="http://schemas.microsoft.com/office/word/2010/wordprocessingShape" mc:Ignorable="w14 wp14">
   <w:body>
     <w:p>
       <w:pPr>
@@ -97,7 +97,114 @@
           </w:tcPr>
           <w:p>
             <w:r>
-              <w:t>I want to generate a map of parcels within a region</w:t>
+              <w:t>I want to generate a map within a region</w:t>
+            </w:r>
+          </w:p>
+        </w:tc>
+        <w:tc>
+          <w:tcPr>
+            <w:tcW w:w="4133" w:type="dxa"/>
+            <w:vMerge/>
+            <w:shd w:val="clear" w:color="auto" w:fill="8DB3E2" w:themeFill="text2" w:themeFillTint="66"/>
+          </w:tcPr>
+          <w:p/>
+        </w:tc>
+      </w:tr>
+      <w:tr>
+        <w:tc>
+          <w:tcPr>
+            <w:tcW w:w="603" w:type="dxa"/>
+            <w:shd w:val="clear" w:color="auto" w:fill="auto"/>
+          </w:tcPr>
+          <w:p>
+            <w:pPr>
+              <w:rPr>
+                <w:color w:val="FF0000"/>
+              </w:rPr>
+            </w:pPr>
+            <w:r>
+              <w:rPr>
+                <w:color w:val="FF0000"/>
+              </w:rPr>
+              <w:t>A1</w:t>
+            </w:r>
+          </w:p>
+        </w:tc>
+        <w:tc>
+          <w:tcPr>
+            <w:tcW w:w="4840" w:type="dxa"/>
+            <w:shd w:val="clear" w:color="auto" w:fill="auto"/>
+          </w:tcPr>
+          <w:p>
+            <w:pPr>
+              <w:rPr>
+                <w:color w:val="FF0000"/>
+              </w:rPr>
+            </w:pPr>
+            <w:r>
+              <w:rPr>
+                <w:color w:val="FF0000"/>
+              </w:rPr>
+              <w:t>What features are you working on?</w:t>
+            </w:r>
+          </w:p>
+        </w:tc>
+        <w:tc>
+          <w:tcPr>
+            <w:tcW w:w="4133" w:type="dxa"/>
+            <w:vMerge w:val="restart"/>
+            <w:shd w:val="clear" w:color="auto" w:fill="auto"/>
+          </w:tcPr>
+          <w:p>
+            <w:pPr>
+              <w:pStyle w:val="ListParagraph"/>
+              <w:numPr>
+                <w:ilvl w:val="0"/>
+                <w:numId w:val="4"/>
+              </w:numPr>
+            </w:pPr>
+            <w:r>
+              <w:t>The system asks for the feature class for mapping inside</w:t>
+            </w:r>
+          </w:p>
+        </w:tc>
+      </w:tr>
+      <w:tr>
+        <w:tc>
+          <w:tcPr>
+            <w:tcW w:w="603" w:type="dxa"/>
+            <w:shd w:val="clear" w:color="auto" w:fill="8DB3E2" w:themeFill="text2" w:themeFillTint="66"/>
+          </w:tcPr>
+          <w:p>
+            <w:pPr>
+              <w:rPr>
+                <w:color w:val="FF0000"/>
+              </w:rPr>
+            </w:pPr>
+            <w:r>
+              <w:rPr>
+                <w:color w:val="FF0000"/>
+              </w:rPr>
+              <w:t>B1</w:t>
+            </w:r>
+          </w:p>
+        </w:tc>
+        <w:tc>
+          <w:tcPr>
+            <w:tcW w:w="4840" w:type="dxa"/>
+            <w:shd w:val="clear" w:color="auto" w:fill="8DB3E2" w:themeFill="text2" w:themeFillTint="66"/>
+          </w:tcPr>
+          <w:p>
+            <w:pPr>
+              <w:rPr>
+                <w:color w:val="FF0000"/>
+              </w:rPr>
+            </w:pPr>
+            <w:r>
+              <w:rPr>
+                <w:color w:val="FF0000"/>
+              </w:rPr>
+              <w:t>They are parcels.</w:t>
             </w:r>
           </w:p>
         </w:tc>
@@ -189,7 +296,24 @@
               </w:numPr>
             </w:pPr>
             <w:r>
-              <w:t>The system asks the user for the type of region that needs to be identified. The region type determines how the region will be identified (i.e. (1) filtering a feature class by attributes, (2) drawing manually, (3) a buffer  zone)</w:t>
+              <w:t xml:space="preserve">The system asks the user for the type of region that needs to be identified. The region type determines how the region will be identified (i.e. (1) </w:t>
+            </w:r>
+            <w:r>
+              <w:rPr>
+                <w:color w:val="FF0000"/>
+              </w:rPr>
+              <w:t>areal features</w:t>
+            </w:r>
+            <w:r>
+              <w:t xml:space="preserve">, (2) drawing manually, (3) a </w:t>
+            </w:r>
+            <w:proofErr w:type="gramStart"/>
+            <w:r>
+              <w:t>buffer  zone</w:t>
+            </w:r>
+            <w:proofErr w:type="gramEnd"/>
+            <w:r>
+              <w:t>)</w:t>
             </w:r>
           </w:p>
           <w:p>
@@ -648,11 +772,11 @@
               </w:numPr>
             </w:pPr>
             <w:r>
-              <w:t xml:space="preserve">The system shows a comparison of possible results of treating features as a whole or parts, and let the </w:t>
+              <w:t xml:space="preserve">The system shows a comparison of </w:t>
             </w:r>
             <w:r>
               <w:lastRenderedPageBreak/>
-              <w:t>user to decide</w:t>
+              <w:t>possible results of treating features as a whole or parts, and let the user to decide</w:t>
             </w:r>
           </w:p>
           <w:p>
@@ -730,7 +854,43 @@
           </w:tcPr>
           <w:p>
             <w:r>
-              <w:t>Do you want to treat the inside features as a whole or only their inside parts?</w:t>
+              <w:rPr>
+                <w:color w:val="FF0000"/>
+              </w:rPr>
+              <w:t xml:space="preserve">Do you want to </w:t>
+            </w:r>
+            <w:r>
+              <w:rPr>
+                <w:color w:val="FF0000"/>
+              </w:rPr>
+              <w:t>map them partially or fully inside</w:t>
+            </w:r>
+            <w:r>
+              <w:rPr>
+                <w:color w:val="FF0000"/>
+              </w:rPr>
+              <w:t>?</w:t>
+            </w:r>
+            <w:r>
+              <w:rPr>
+                <w:color w:val="FF0000"/>
+              </w:rPr>
+              <w:t xml:space="preserve"> The comparison of </w:t>
+            </w:r>
+            <w:r>
+              <w:rPr>
+                <w:color w:val="FF0000"/>
+              </w:rPr>
+              <w:t>difference between partially and fully inside</w:t>
+            </w:r>
+            <w:r>
+              <w:rPr>
+                <w:color w:val="FF0000"/>
+              </w:rPr>
+              <w:t xml:space="preserve"> are shown in the popup window</w:t>
+            </w:r>
+            <w:r>
+              <w:t>.</w:t>
             </w:r>
           </w:p>
         </w:tc>
@@ -760,8 +920,16 @@
             <w:shd w:val="clear" w:color="auto" w:fill="8DB3E2" w:themeFill="text2" w:themeFillTint="66"/>
           </w:tcPr>
           <w:p>
-            <w:r>
-              <w:t>The features as a whole.</w:t>
+            <w:pPr>
+              <w:rPr>
+                <w:color w:val="FF0000"/>
+              </w:rPr>
+            </w:pPr>
+            <w:r>
+              <w:rPr>
+                <w:color w:val="FF0000"/>
+              </w:rPr>
+              <w:t>Fully inside.</w:t>
             </w:r>
           </w:p>
         </w:tc>
@@ -878,7 +1046,7 @@
     </w:p>
     <w:p>
       <w:r>
-        <w:object w:dxaOrig="17155" w:dyaOrig="10525">
+        <w:object w:dxaOrig="17155" w:dyaOrig="10525" w14:anchorId="09155427">
           <v:shapetype id="_x0000_t75" coordsize="21600,21600" o:spt="75" o:preferrelative="t" path="m@4@5l@4@11@9@11@9@5xe" filled="f" stroked="f">
             <v:stroke joinstyle="miter"/>
             <v:formulas>
@@ -898,10 +1066,10 @@
             <v:path o:extrusionok="f" gradientshapeok="t" o:connecttype="rect"/>
             <o:lock v:ext="edit" aspectratio="t"/>
           </v:shapetype>
-          <v:shape id="_x0000_i1025" type="#_x0000_t75" style="width:467.5pt;height:287pt" o:ole="">
+          <v:shape id="_x0000_i1025" type="#_x0000_t75" style="width:467.15pt;height:287.15pt" o:ole="">
             <v:imagedata r:id="rId6" o:title=""/>
           </v:shape>
-          <o:OLEObject Type="Embed" ProgID="Visio.Drawing.11" ShapeID="_x0000_i1025" DrawAspect="Content" ObjectID="_1416935210" r:id="rId7"/>
+          <o:OLEObject Type="Embed" ProgID="Visio.Drawing.11" ShapeID="_x0000_i1025" DrawAspect="Content" ObjectID="_1292243487" r:id="rId7"/>
         </w:object>
       </w:r>
     </w:p>
@@ -923,7 +1091,6 @@
         <w:rPr>
           <w:b/>
         </w:rPr>
-        <w:lastRenderedPageBreak/>
         <w:t>Example 2:</w:t>
       </w:r>
     </w:p>
@@ -1211,8 +1378,100 @@
             <w:shd w:val="clear" w:color="auto" w:fill="8DB3E2" w:themeFill="text2" w:themeFillTint="66"/>
           </w:tcPr>
           <w:p>
-            <w:r>
-              <w:t>It is a set of features filtered by attributes</w:t>
+            <w:pPr>
+              <w:rPr>
+                <w:color w:val="FF0000"/>
+              </w:rPr>
+            </w:pPr>
+            <w:r>
+              <w:rPr>
+                <w:color w:val="FF0000"/>
+              </w:rPr>
+              <w:t xml:space="preserve">It is a set of </w:t>
+            </w:r>
+            <w:r>
+              <w:rPr>
+                <w:color w:val="FF0000"/>
+              </w:rPr>
+              <w:t xml:space="preserve">areal </w:t>
+            </w:r>
+            <w:r>
+              <w:rPr>
+                <w:color w:val="FF0000"/>
+              </w:rPr>
+              <w:t>features</w:t>
+            </w:r>
+          </w:p>
+        </w:tc>
+        <w:tc>
+          <w:tcPr>
+            <w:tcW w:w="4133" w:type="dxa"/>
+            <w:vMerge/>
+            <w:shd w:val="clear" w:color="auto" w:fill="8DB3E2" w:themeFill="text2" w:themeFillTint="66"/>
+          </w:tcPr>
+          <w:p/>
+        </w:tc>
+      </w:tr>
+      <w:tr>
+        <w:tc>
+          <w:tcPr>
+            <w:tcW w:w="603" w:type="dxa"/>
+            <w:shd w:val="clear" w:color="auto" w:fill="8DB3E2" w:themeFill="text2" w:themeFillTint="66"/>
+          </w:tcPr>
+          <w:p/>
+        </w:tc>
+        <w:tc>
+          <w:tcPr>
+            <w:tcW w:w="4840" w:type="dxa"/>
+            <w:shd w:val="clear" w:color="auto" w:fill="8DB3E2" w:themeFill="text2" w:themeFillTint="66"/>
+          </w:tcPr>
+          <w:p>
+            <w:pPr>
+              <w:rPr>
+                <w:color w:val="FF0000"/>
+              </w:rPr>
+            </w:pPr>
+            <w:r>
+              <w:rPr>
+                <w:color w:val="FF0000"/>
+              </w:rPr>
+              <w:t>How do you want to select the features?</w:t>
+            </w:r>
+          </w:p>
+        </w:tc>
+        <w:tc>
+          <w:tcPr>
+            <w:tcW w:w="4133" w:type="dxa"/>
+            <w:vMerge/>
+            <w:shd w:val="clear" w:color="auto" w:fill="8DB3E2" w:themeFill="text2" w:themeFillTint="66"/>
+          </w:tcPr>
+          <w:p/>
+        </w:tc>
+      </w:tr>
+      <w:tr>
+        <w:tc>
+          <w:tcPr>
+            <w:tcW w:w="603" w:type="dxa"/>
+            <w:shd w:val="clear" w:color="auto" w:fill="8DB3E2" w:themeFill="text2" w:themeFillTint="66"/>
+          </w:tcPr>
+          <w:p/>
+        </w:tc>
+        <w:tc>
+          <w:tcPr>
+            <w:tcW w:w="4840" w:type="dxa"/>
+            <w:shd w:val="clear" w:color="auto" w:fill="8DB3E2" w:themeFill="text2" w:themeFillTint="66"/>
+          </w:tcPr>
+          <w:p>
+            <w:pPr>
+              <w:rPr>
+                <w:color w:val="FF0000"/>
+              </w:rPr>
+            </w:pPr>
+            <w:r>
+              <w:rPr>
+                <w:color w:val="FF0000"/>
+              </w:rPr>
+              <w:t>By attributes</w:t>
             </w:r>
           </w:p>
         </w:tc>
@@ -1250,7 +1509,13 @@
             </w:r>
             <w:proofErr w:type="gramEnd"/>
             <w:r>
-              <w:t xml:space="preserve"> the filter by attribute window)</w:t>
+              <w:t xml:space="preserve"> the </w:t>
+            </w:r>
+            <w:r>
+              <w:t>select</w:t>
+            </w:r>
+            <w:r>
+              <w:t xml:space="preserve"> by attribute window)</w:t>
             </w:r>
             <w:r>
               <w:t>.</w:t>
@@ -1427,7 +1692,13 @@
           </w:tcPr>
           <w:p>
             <w:r>
-              <w:t>Do you want to treat the inside features as a whole or only their inside parts?</w:t>
+              <w:rPr>
+                <w:color w:val="FF0000"/>
+              </w:rPr>
+              <w:t>Do you want to map them partially or fully inside? The comparison of difference between partially and fully inside are shown in the popup window</w:t>
+            </w:r>
+            <w:r>
+              <w:t>.</w:t>
             </w:r>
           </w:p>
         </w:tc>
@@ -1458,13 +1729,15 @@
           </w:tcPr>
           <w:p>
             <w:r>
-              <w:t>Only t</w:t>
-            </w:r>
-            <w:r>
-              <w:t xml:space="preserve">he </w:t>
-            </w:r>
-            <w:r>
-              <w:t>parts inside</w:t>
+              <w:rPr>
+                <w:color w:val="FF0000"/>
+              </w:rPr>
+              <w:t>Partially</w:t>
+            </w:r>
+            <w:bookmarkStart w:id="0" w:name="_GoBack"/>
+            <w:bookmarkEnd w:id="0"/>
+            <w:r>
+              <w:t>.</w:t>
             </w:r>
           </w:p>
         </w:tc>
@@ -1591,21 +1864,16 @@
       </w:r>
       <w:proofErr w:type="spellEnd"/>
       <w:r>
-        <w:t xml:space="preserve"> after Example 2</w:t>
+        <w:t xml:space="preserve"> after Example 2:</w:t>
       </w:r>
-      <w:r>
-        <w:t>:</w:t>
-      </w:r>
-      <w:bookmarkStart w:id="0" w:name="_GoBack"/>
-      <w:bookmarkEnd w:id="0"/>
     </w:p>
     <w:p>
       <w:r>
-        <w:object w:dxaOrig="17155" w:dyaOrig="10525">
-          <v:shape id="_x0000_i1026" type="#_x0000_t75" style="width:467.5pt;height:287pt" o:ole="">
+        <w:object w:dxaOrig="17155" w:dyaOrig="10525" w14:anchorId="124A0A07">
+          <v:shape id="_x0000_i1026" type="#_x0000_t75" style="width:467.15pt;height:287.15pt" o:ole="">
             <v:imagedata r:id="rId8" o:title=""/>
           </v:shape>
-          <o:OLEObject Type="Embed" ProgID="Visio.Drawing.11" ShapeID="_x0000_i1026" DrawAspect="Content" ObjectID="_1416935211" r:id="rId9"/>
+          <o:OLEObject Type="Embed" ProgID="Visio.Drawing.11" ShapeID="_x0000_i1026" DrawAspect="Content" ObjectID="_1292243488" r:id="rId9"/>
         </w:object>
       </w:r>
     </w:p>
@@ -1620,8 +1888,97 @@
 </file>
 
 <file path=word/numbering.xml><?xml version="1.0" encoding="utf-8"?>
-<w:numbering xmlns:wpc="http://schemas.microsoft.com/office/word/2010/wordprocessingCanvas" xmlns:mc="http://schemas.openxmlformats.org/markup-compatibility/2006" xmlns:o="urn:schemas-microsoft-com:office:office" xmlns:r="http://schemas.openxmlformats.org/officeDocument/2006/relationships" xmlns:m="http://schemas.openxmlformats.org/officeDocument/2006/math" xmlns:v="urn:schemas-microsoft-com:vml" xmlns:wp14="http://schemas.microsoft.com/office/word/2010/wordprocessingDrawing" xmlns:wp="http://schemas.openxmlformats.org/drawingml/2006/wordprocessingDrawing" xmlns:w10="urn:schemas-microsoft-com:office:word" xmlns:w="http://schemas.openxmlformats.org/wordprocessingml/2006/main" xmlns:w14="http://schemas.microsoft.com/office/word/2010/wordml" xmlns:wpg="http://schemas.microsoft.com/office/word/2010/wordprocessingGroup" xmlns:wpi="http://schemas.microsoft.com/office/word/2010/wordprocessingInk" xmlns:wne="http://schemas.microsoft.com/office/word/2006/wordml" xmlns:wps="http://schemas.microsoft.com/office/word/2010/wordprocessingShape" mc:Ignorable="w14 wp14">
+<w:numbering xmlns:wpc="http://schemas.microsoft.com/office/word/2010/wordprocessingCanvas" xmlns:mo="http://schemas.microsoft.com/office/mac/office/2008/main" xmlns:mc="http://schemas.openxmlformats.org/markup-compatibility/2006" xmlns:mv="urn:schemas-microsoft-com:mac:vml" xmlns:o="urn:schemas-microsoft-com:office:office" xmlns:r="http://schemas.openxmlformats.org/officeDocument/2006/relationships" xmlns:m="http://schemas.openxmlformats.org/officeDocument/2006/math" xmlns:v="urn:schemas-microsoft-com:vml" xmlns:wp14="http://schemas.microsoft.com/office/word/2010/wordprocessingDrawing" xmlns:wp="http://schemas.openxmlformats.org/drawingml/2006/wordprocessingDrawing" xmlns:w10="urn:schemas-microsoft-com:office:word" xmlns:w="http://schemas.openxmlformats.org/wordprocessingml/2006/main" xmlns:w14="http://schemas.microsoft.com/office/word/2010/wordml" xmlns:wpg="http://schemas.microsoft.com/office/word/2010/wordprocessingGroup" xmlns:wpi="http://schemas.microsoft.com/office/word/2010/wordprocessingInk" xmlns:wne="http://schemas.microsoft.com/office/word/2006/wordml" xmlns:wps="http://schemas.microsoft.com/office/word/2010/wordprocessingShape" mc:Ignorable="w14 wp14">
   <w:abstractNum w:abstractNumId="0">
+    <w:nsid w:val="07E75EF3"/>
+    <w:multiLevelType w:val="hybridMultilevel"/>
+    <w:tmpl w:val="E6222B56"/>
+    <w:lvl w:ilvl="0" w:tplc="0409000F">
+      <w:start w:val="1"/>
+      <w:numFmt w:val="decimal"/>
+      <w:lvlText w:val="%1."/>
+      <w:lvlJc w:val="left"/>
+      <w:pPr>
+        <w:ind w:left="720" w:hanging="360"/>
+      </w:pPr>
+      <w:rPr>
+        <w:rFonts w:hint="default"/>
+      </w:rPr>
+    </w:lvl>
+    <w:lvl w:ilvl="1" w:tplc="04090019" w:tentative="1">
+      <w:start w:val="1"/>
+      <w:numFmt w:val="lowerLetter"/>
+      <w:lvlText w:val="%2."/>
+      <w:lvlJc w:val="left"/>
+      <w:pPr>
+        <w:ind w:left="1440" w:hanging="360"/>
+      </w:pPr>
+    </w:lvl>
+    <w:lvl w:ilvl="2" w:tplc="0409001B" w:tentative="1">
+      <w:start w:val="1"/>
+      <w:numFmt w:val="lowerRoman"/>
+      <w:lvlText w:val="%3."/>
+      <w:lvlJc w:val="right"/>
+      <w:pPr>
+        <w:ind w:left="2160" w:hanging="180"/>
+      </w:pPr>
+    </w:lvl>
+    <w:lvl w:ilvl="3" w:tplc="0409000F" w:tentative="1">
+      <w:start w:val="1"/>
+      <w:numFmt w:val="decimal"/>
+      <w:lvlText w:val="%4."/>
+      <w:lvlJc w:val="left"/>
+      <w:pPr>
+        <w:ind w:left="2880" w:hanging="360"/>
+      </w:pPr>
+    </w:lvl>
+    <w:lvl w:ilvl="4" w:tplc="04090019" w:tentative="1">
+      <w:start w:val="1"/>
+      <w:numFmt w:val="lowerLetter"/>
+      <w:lvlText w:val="%5."/>
+      <w:lvlJc w:val="left"/>
+      <w:pPr>
+        <w:ind w:left="3600" w:hanging="360"/>
+      </w:pPr>
+    </w:lvl>
+    <w:lvl w:ilvl="5" w:tplc="0409001B" w:tentative="1">
+      <w:start w:val="1"/>
+      <w:numFmt w:val="lowerRoman"/>
+      <w:lvlText w:val="%6."/>
+      <w:lvlJc w:val="right"/>
+      <w:pPr>
+        <w:ind w:left="4320" w:hanging="180"/>
+      </w:pPr>
+    </w:lvl>
+    <w:lvl w:ilvl="6" w:tplc="0409000F" w:tentative="1">
+      <w:start w:val="1"/>
+      <w:numFmt w:val="decimal"/>
+      <w:lvlText w:val="%7."/>
+      <w:lvlJc w:val="left"/>
+      <w:pPr>
+        <w:ind w:left="5040" w:hanging="360"/>
+      </w:pPr>
+    </w:lvl>
+    <w:lvl w:ilvl="7" w:tplc="04090019" w:tentative="1">
+      <w:start w:val="1"/>
+      <w:numFmt w:val="lowerLetter"/>
+      <w:lvlText w:val="%8."/>
+      <w:lvlJc w:val="left"/>
+      <w:pPr>
+        <w:ind w:left="5760" w:hanging="360"/>
+      </w:pPr>
+    </w:lvl>
+    <w:lvl w:ilvl="8" w:tplc="0409001B" w:tentative="1">
+      <w:start w:val="1"/>
+      <w:numFmt w:val="lowerRoman"/>
+      <w:lvlText w:val="%9."/>
+      <w:lvlJc w:val="right"/>
+      <w:pPr>
+        <w:ind w:left="6480" w:hanging="180"/>
+      </w:pPr>
+    </w:lvl>
+  </w:abstractNum>
+  <w:abstractNum w:abstractNumId="1">
     <w:nsid w:val="0B0316E7"/>
     <w:multiLevelType w:val="hybridMultilevel"/>
     <w:tmpl w:val="B9A80E44"/>
@@ -1710,7 +2067,7 @@
       </w:pPr>
     </w:lvl>
   </w:abstractNum>
-  <w:abstractNum w:abstractNumId="1">
+  <w:abstractNum w:abstractNumId="2">
     <w:nsid w:val="38031041"/>
     <w:multiLevelType w:val="hybridMultilevel"/>
     <w:tmpl w:val="71149900"/>
@@ -1799,7 +2156,7 @@
       </w:pPr>
     </w:lvl>
   </w:abstractNum>
-  <w:abstractNum w:abstractNumId="2">
+  <w:abstractNum w:abstractNumId="3">
     <w:nsid w:val="39E40D32"/>
     <w:multiLevelType w:val="hybridMultilevel"/>
     <w:tmpl w:val="C3FAFFC0"/>
@@ -1889,13 +2246,16 @@
     </w:lvl>
   </w:abstractNum>
   <w:num w:numId="1">
-    <w:abstractNumId w:val="0"/>
+    <w:abstractNumId w:val="1"/>
   </w:num>
   <w:num w:numId="2">
-    <w:abstractNumId w:val="1"/>
+    <w:abstractNumId w:val="2"/>
   </w:num>
   <w:num w:numId="3">
-    <w:abstractNumId w:val="2"/>
+    <w:abstractNumId w:val="3"/>
+  </w:num>
+  <w:num w:numId="4">
+    <w:abstractNumId w:val="0"/>
   </w:num>
 </w:numbering>
 </file>
@@ -1917,7 +2277,7 @@
       </w:pPr>
     </w:pPrDefault>
   </w:docDefaults>
-  <w:latentStyles w:defLockedState="0" w:defUIPriority="99" w:defSemiHidden="1" w:defUnhideWhenUsed="1" w:defQFormat="0" w:count="267">
+  <w:latentStyles w:defLockedState="0" w:defUIPriority="99" w:defSemiHidden="1" w:defUnhideWhenUsed="1" w:defQFormat="0" w:count="276">
     <w:lsdException w:name="Normal" w:semiHidden="0" w:uiPriority="0" w:unhideWhenUsed="0" w:qFormat="1"/>
     <w:lsdException w:name="heading 1" w:semiHidden="0" w:uiPriority="9" w:unhideWhenUsed="0" w:qFormat="1"/>
     <w:lsdException w:name="heading 2" w:uiPriority="9" w:qFormat="1"/>
@@ -2220,7 +2580,7 @@
 </file>
 
 <file path=word/stylesWithEffects.xml><?xml version="1.0" encoding="utf-8"?>
-<w:styles xmlns:wpc="http://schemas.microsoft.com/office/word/2010/wordprocessingCanvas" xmlns:mc="http://schemas.openxmlformats.org/markup-compatibility/2006" xmlns:o="urn:schemas-microsoft-com:office:office" xmlns:r="http://schemas.openxmlformats.org/officeDocument/2006/relationships" xmlns:m="http://schemas.openxmlformats.org/officeDocument/2006/math" xmlns:v="urn:schemas-microsoft-com:vml" xmlns:wp14="http://schemas.microsoft.com/office/word/2010/wordprocessingDrawing" xmlns:wp="http://schemas.openxmlformats.org/drawingml/2006/wordprocessingDrawing" xmlns:w10="urn:schemas-microsoft-com:office:word" xmlns:w="http://schemas.openxmlformats.org/wordprocessingml/2006/main" xmlns:w14="http://schemas.microsoft.com/office/word/2010/wordml" xmlns:wpg="http://schemas.microsoft.com/office/word/2010/wordprocessingGroup" xmlns:wpi="http://schemas.microsoft.com/office/word/2010/wordprocessingInk" xmlns:wne="http://schemas.microsoft.com/office/word/2006/wordml" xmlns:wps="http://schemas.microsoft.com/office/word/2010/wordprocessingShape" mc:Ignorable="w14 wp14">
+<w:styles xmlns:wpc="http://schemas.microsoft.com/office/word/2010/wordprocessingCanvas" xmlns:mo="http://schemas.microsoft.com/office/mac/office/2008/main" xmlns:mc="http://schemas.openxmlformats.org/markup-compatibility/2006" xmlns:mv="urn:schemas-microsoft-com:mac:vml" xmlns:o="urn:schemas-microsoft-com:office:office" xmlns:r="http://schemas.openxmlformats.org/officeDocument/2006/relationships" xmlns:m="http://schemas.openxmlformats.org/officeDocument/2006/math" xmlns:v="urn:schemas-microsoft-com:vml" xmlns:wp14="http://schemas.microsoft.com/office/word/2010/wordprocessingDrawing" xmlns:wp="http://schemas.openxmlformats.org/drawingml/2006/wordprocessingDrawing" xmlns:w10="urn:schemas-microsoft-com:office:word" xmlns:w="http://schemas.openxmlformats.org/wordprocessingml/2006/main" xmlns:w14="http://schemas.microsoft.com/office/word/2010/wordml" xmlns:wpg="http://schemas.microsoft.com/office/word/2010/wordprocessingGroup" xmlns:wpi="http://schemas.microsoft.com/office/word/2010/wordprocessingInk" xmlns:wne="http://schemas.microsoft.com/office/word/2006/wordml" xmlns:wps="http://schemas.microsoft.com/office/word/2010/wordprocessingShape" mc:Ignorable="w14 wp14">
   <w:docDefaults>
     <w:rPrDefault>
       <w:rPr>
@@ -2236,7 +2596,7 @@
       </w:pPr>
     </w:pPrDefault>
   </w:docDefaults>
-  <w:latentStyles w:defLockedState="0" w:defUIPriority="99" w:defSemiHidden="1" w:defUnhideWhenUsed="1" w:defQFormat="0" w:count="267">
+  <w:latentStyles w:defLockedState="0" w:defUIPriority="99" w:defSemiHidden="1" w:defUnhideWhenUsed="1" w:defQFormat="0" w:count="276">
     <w:lsdException w:name="Normal" w:semiHidden="0" w:uiPriority="0" w:unhideWhenUsed="0" w:qFormat="1"/>
     <w:lsdException w:name="heading 1" w:semiHidden="0" w:uiPriority="9" w:unhideWhenUsed="0" w:qFormat="1"/>
     <w:lsdException w:name="heading 2" w:uiPriority="9" w:qFormat="1"/>

</xml_diff>